<commit_message>
Update Definitions, Add Futures
</commit_message>
<xml_diff>
--- a/report/Definitions.docx
+++ b/report/Definitions.docx
@@ -75,6 +75,25 @@
         <w:t>Oil futures prices represent the agreed-upon price for the delivery of oil at a specified future date. These prices are determined through trading on futures exchanges and serve as a benchmark for the anticipated future value of oil.</w:t>
       </w:r>
     </w:p>
+    <w:p>
+      <w:r>
+        <w:t>“</w:t>
+      </w:r>
+      <w:r>
+        <w:t>The Henry Hub pipeline is the pricing point for natural gas futures on the New York Mercantile Exchange. The NYMEX contract for deliveries at Henry Hub began trading in 1990 and is deliverable 18 months in the future. The settlement prices at Henry Hub are used as benchmarks for the entire North American natural gas market and parts of the global liquid natural gas (LNG) market.</w:t>
+      </w:r>
+      <w:r>
+        <w:t xml:space="preserve"> </w:t>
+      </w:r>
+      <w:proofErr w:type="gramStart"/>
+      <w:r>
+        <w:t>“ (</w:t>
+      </w:r>
+      <w:proofErr w:type="gramEnd"/>
+      <w:r>
+        <w:t>Investopedia)</w:t>
+      </w:r>
+    </w:p>
     <w:p/>
     <w:p>
       <w:r>
@@ -103,6 +122,16 @@
     <w:p>
       <w:r>
         <w:t>Matplotlib—graph generation</w:t>
+      </w:r>
+    </w:p>
+    <w:p>
+      <w:proofErr w:type="spellStart"/>
+      <w:r>
+        <w:t>Numpy</w:t>
+      </w:r>
+      <w:proofErr w:type="spellEnd"/>
+      <w:r>
+        <w:t xml:space="preserve"> – data manipulation/correlation input</w:t>
       </w:r>
     </w:p>
     <w:p/>
@@ -137,46 +166,47 @@
     </w:p>
     <w:p>
       <w:r>
+        <w:lastRenderedPageBreak/>
         <w:t>Oil Future Prices</w:t>
       </w:r>
       <w:r>
-        <w:t>:</w:t>
-      </w:r>
-    </w:p>
-    <w:p>
+        <w:t xml:space="preserve"> (Henry Hub Natural Gas Spot Price)</w:t>
+      </w:r>
+    </w:p>
+    <w:p>
+      <w:pPr>
+        <w:spacing w:after="0" w:line="240" w:lineRule="auto"/>
+        <w:rPr>
+          <w:rFonts w:ascii="Calibri" w:eastAsia="Times New Roman" w:hAnsi="Calibri" w:cs="Calibri"/>
+          <w:color w:val="000000"/>
+          <w:kern w:val="0"/>
+          <w14:ligatures w14:val="none"/>
+        </w:rPr>
+      </w:pPr>
       <w:hyperlink r:id="rId5" w:history="1">
         <w:r>
           <w:rPr>
             <w:rStyle w:val="Hyperlink"/>
+            <w:rFonts w:ascii="Calibri" w:eastAsia="Times New Roman" w:hAnsi="Calibri" w:cs="Calibri"/>
+            <w:kern w:val="0"/>
+            <w14:ligatures w14:val="none"/>
           </w:rPr>
-          <w:t>https://www.eia.gov/totalenergy/data/browser/index.php?tbl=T00#/?f=M&amp;start=19</w:t>
-        </w:r>
-        <w:r>
-          <w:rPr>
-            <w:rStyle w:val="Hyperlink"/>
-          </w:rPr>
-          <w:t>84</w:t>
-        </w:r>
-        <w:r>
-          <w:rPr>
-            <w:rStyle w:val="Hyperlink"/>
-          </w:rPr>
-          <w:t>01&amp;end=2023</w:t>
-        </w:r>
-        <w:r>
-          <w:rPr>
-            <w:rStyle w:val="Hyperlink"/>
-          </w:rPr>
-          <w:t>05</w:t>
-        </w:r>
-        <w:r>
-          <w:rPr>
-            <w:rStyle w:val="Hyperlink"/>
-          </w:rPr>
-          <w:t>&amp;charted=10</w:t>
+          <w:t>https://www.eia.gov/dnav/ng/hist/rngwhhdm.htm</w:t>
         </w:r>
       </w:hyperlink>
     </w:p>
+    <w:p>
+      <w:pPr>
+        <w:spacing w:after="0" w:line="240" w:lineRule="auto"/>
+        <w:rPr>
+          <w:rFonts w:ascii="Calibri" w:hAnsi="Calibri" w:cs="Calibri" w:hint="eastAsia"/>
+          <w:color w:val="000000"/>
+          <w:kern w:val="0"/>
+          <w14:ligatures w14:val="none"/>
+        </w:rPr>
+      </w:pPr>
+    </w:p>
+    <w:p/>
     <w:sectPr>
       <w:pgSz w:w="12240" w:h="15840"/>
       <w:pgMar w:top="1440" w:right="1440" w:bottom="1440" w:left="1440" w:header="720" w:footer="720" w:gutter="0"/>

</xml_diff>